<commit_message>
Sample Spring REST Docs and Tests added
</commit_message>
<xml_diff>
--- a/src/requirements/Dev Test.docx
+++ b/src/requirements/Dev Test.docx
@@ -119,6 +119,16 @@
         <w:rPr>
           <w:color w:val="00CC00"/>
         </w:rPr>
+        <w:t>development</w:t>
+      </w:r>
+      <w:r>
+        <w:rPr/>
+        <w:t xml:space="preserve"> </w:t>
+      </w:r>
+      <w:r>
+        <w:rPr>
+          <w:color w:val="00CC00"/>
+        </w:rPr>
         <w:t>completed</w:t>
       </w:r>
       <w:r>
@@ -177,14 +187,12 @@
         <w:rPr/>
         <w:t>Retrieve (</w:t>
       </w:r>
-      <w:bookmarkStart w:id="0" w:name="__DdeLink__64_303141997"/>
       <w:r>
         <w:rPr>
           <w:color w:val="00CC00"/>
         </w:rPr>
         <w:t>completed</w:t>
       </w:r>
-      <w:bookmarkEnd w:id="0"/>
       <w:r>
         <w:rPr/>
         <w:t>)</w:t>
@@ -375,9 +383,9 @@
       </w:r>
       <w:r>
         <w:rPr>
-          <w:color w:val="FF3300"/>
+          <w:color w:val="00CC00"/>
         </w:rPr>
-        <w:t>Pending</w:t>
+        <w:t>completed</w:t>
       </w:r>
       <w:r>
         <w:rPr/>
@@ -403,9 +411,9 @@
       </w:r>
       <w:r>
         <w:rPr>
-          <w:color w:val="FF3300"/>
+          <w:color w:val="00CC00"/>
         </w:rPr>
-        <w:t>Pending</w:t>
+        <w:t>completed</w:t>
       </w:r>
       <w:r>
         <w:rPr/>
@@ -429,12 +437,14 @@
         <w:rPr/>
         <w:t>(</w:t>
       </w:r>
+      <w:bookmarkStart w:id="0" w:name="__DdeLink__69_303141997"/>
       <w:r>
         <w:rPr>
           <w:color w:val="00CC00"/>
         </w:rPr>
         <w:t>completed</w:t>
       </w:r>
+      <w:bookmarkEnd w:id="0"/>
       <w:r>
         <w:rPr/>
         <w:t>)</w:t>

</xml_diff>